<commit_message>
Refactor marriage license generation and path validation
- Updated the marriage license generation logic to improve date formatting and error handling.
- Introduced user home directory path resolution for file saving.
- Enhanced directory path validation to be asynchronous.
- Adjusted file path handling in various components to ensure compatibility with user-defined paths.
- Added new icons to the renderer for better UI feedback.
- Fixed path strings in Vue components to ensure correct folder structure.
- Updated package metadata in the build configuration files.
</commit_message>
<xml_diff>
--- a/resources/documents/RA 9048 RA 10172/notice and certificate.docx
+++ b/resources/documents/RA 9048 RA 10172/notice and certificate.docx
@@ -215,7 +215,23 @@
                                 <w:rFonts w:ascii="Arial" w:hAnsi="Arial" w:cs="Arial"/>
                                 <w:sz w:val="22"/>
                               </w:rPr>
-                              <w:t>{petition_number}</w:t>
+                              <w:t>{</w:t>
+                            </w:r>
+                            <w:proofErr w:type="spellStart"/>
+                            <w:r>
+                              <w:rPr>
+                                <w:rFonts w:ascii="Arial" w:hAnsi="Arial" w:cs="Arial"/>
+                                <w:sz w:val="22"/>
+                              </w:rPr>
+                              <w:t>petition_number</w:t>
+                            </w:r>
+                            <w:proofErr w:type="spellEnd"/>
+                            <w:r>
+                              <w:rPr>
+                                <w:rFonts w:ascii="Arial" w:hAnsi="Arial" w:cs="Arial"/>
+                                <w:sz w:val="22"/>
+                              </w:rPr>
+                              <w:t>}</w:t>
                             </w:r>
                           </w:p>
                         </w:txbxContent>
@@ -252,7 +268,23 @@
                           <w:rFonts w:ascii="Arial" w:hAnsi="Arial" w:cs="Arial"/>
                           <w:sz w:val="22"/>
                         </w:rPr>
-                        <w:t>{petition_number}</w:t>
+                        <w:t>{</w:t>
+                      </w:r>
+                      <w:proofErr w:type="spellStart"/>
+                      <w:r>
+                        <w:rPr>
+                          <w:rFonts w:ascii="Arial" w:hAnsi="Arial" w:cs="Arial"/>
+                          <w:sz w:val="22"/>
+                        </w:rPr>
+                        <w:t>petition_number</w:t>
+                      </w:r>
+                      <w:proofErr w:type="spellEnd"/>
+                      <w:r>
+                        <w:rPr>
+                          <w:rFonts w:ascii="Arial" w:hAnsi="Arial" w:cs="Arial"/>
+                          <w:sz w:val="22"/>
+                        </w:rPr>
+                        <w:t>}</w:t>
                       </w:r>
                     </w:p>
                   </w:txbxContent>
@@ -642,7 +674,23 @@
                                 <w:rFonts w:ascii="Arial" w:hAnsi="Arial" w:cs="Arial"/>
                                 <w:szCs w:val="28"/>
                               </w:rPr>
-                              <w:t>{reg_num}</w:t>
+                              <w:t>{</w:t>
+                            </w:r>
+                            <w:proofErr w:type="spellStart"/>
+                            <w:r>
+                              <w:rPr>
+                                <w:rFonts w:ascii="Arial" w:hAnsi="Arial" w:cs="Arial"/>
+                                <w:szCs w:val="28"/>
+                              </w:rPr>
+                              <w:t>reg_num</w:t>
+                            </w:r>
+                            <w:proofErr w:type="spellEnd"/>
+                            <w:r>
+                              <w:rPr>
+                                <w:rFonts w:ascii="Arial" w:hAnsi="Arial" w:cs="Arial"/>
+                                <w:szCs w:val="28"/>
+                              </w:rPr>
+                              <w:t>}</w:t>
                             </w:r>
                           </w:p>
                           <w:p>
@@ -699,7 +747,23 @@
                           <w:rFonts w:ascii="Arial" w:hAnsi="Arial" w:cs="Arial"/>
                           <w:szCs w:val="28"/>
                         </w:rPr>
-                        <w:t>{reg_num}</w:t>
+                        <w:t>{</w:t>
+                      </w:r>
+                      <w:proofErr w:type="spellStart"/>
+                      <w:r>
+                        <w:rPr>
+                          <w:rFonts w:ascii="Arial" w:hAnsi="Arial" w:cs="Arial"/>
+                          <w:szCs w:val="28"/>
+                        </w:rPr>
+                        <w:t>reg_num</w:t>
+                      </w:r>
+                      <w:proofErr w:type="spellEnd"/>
+                      <w:r>
+                        <w:rPr>
+                          <w:rFonts w:ascii="Arial" w:hAnsi="Arial" w:cs="Arial"/>
+                          <w:szCs w:val="28"/>
+                        </w:rPr>
+                        <w:t>}</w:t>
                       </w:r>
                     </w:p>
                     <w:p>
@@ -786,7 +850,25 @@
                                 <w:color w:val="000000"/>
                                 <w:sz w:val="22"/>
                               </w:rPr>
-                              <w:t>{document_owner}</w:t>
+                              <w:t>{</w:t>
+                            </w:r>
+                            <w:proofErr w:type="spellStart"/>
+                            <w:r>
+                              <w:rPr>
+                                <w:rFonts w:ascii="Arial" w:hAnsi="Arial" w:cs="Arial"/>
+                                <w:color w:val="000000"/>
+                                <w:sz w:val="22"/>
+                              </w:rPr>
+                              <w:t>document_owner</w:t>
+                            </w:r>
+                            <w:proofErr w:type="spellEnd"/>
+                            <w:r>
+                              <w:rPr>
+                                <w:rFonts w:ascii="Arial" w:hAnsi="Arial" w:cs="Arial"/>
+                                <w:color w:val="000000"/>
+                                <w:sz w:val="22"/>
+                              </w:rPr>
+                              <w:t>}</w:t>
                             </w:r>
                           </w:p>
                         </w:txbxContent>
@@ -825,7 +907,25 @@
                           <w:color w:val="000000"/>
                           <w:sz w:val="22"/>
                         </w:rPr>
-                        <w:t>{document_owner}</w:t>
+                        <w:t>{</w:t>
+                      </w:r>
+                      <w:proofErr w:type="spellStart"/>
+                      <w:r>
+                        <w:rPr>
+                          <w:rFonts w:ascii="Arial" w:hAnsi="Arial" w:cs="Arial"/>
+                          <w:color w:val="000000"/>
+                          <w:sz w:val="22"/>
+                        </w:rPr>
+                        <w:t>document_owner</w:t>
+                      </w:r>
+                      <w:proofErr w:type="spellEnd"/>
+                      <w:r>
+                        <w:rPr>
+                          <w:rFonts w:ascii="Arial" w:hAnsi="Arial" w:cs="Arial"/>
+                          <w:color w:val="000000"/>
+                          <w:sz w:val="22"/>
+                        </w:rPr>
+                        <w:t>}</w:t>
                       </w:r>
                     </w:p>
                   </w:txbxContent>
@@ -893,7 +993,23 @@
                                 <w:rFonts w:ascii="Arial" w:hAnsi="Arial" w:cs="Arial"/>
                                 <w:sz w:val="22"/>
                               </w:rPr>
-                              <w:t>{type_document}</w:t>
+                              <w:t>{</w:t>
+                            </w:r>
+                            <w:proofErr w:type="spellStart"/>
+                            <w:r>
+                              <w:rPr>
+                                <w:rFonts w:ascii="Arial" w:hAnsi="Arial" w:cs="Arial"/>
+                                <w:sz w:val="22"/>
+                              </w:rPr>
+                              <w:t>type_document</w:t>
+                            </w:r>
+                            <w:proofErr w:type="spellEnd"/>
+                            <w:r>
+                              <w:rPr>
+                                <w:rFonts w:ascii="Arial" w:hAnsi="Arial" w:cs="Arial"/>
+                                <w:sz w:val="22"/>
+                              </w:rPr>
+                              <w:t>}</w:t>
                             </w:r>
                           </w:p>
                         </w:txbxContent>
@@ -930,7 +1046,23 @@
                           <w:rFonts w:ascii="Arial" w:hAnsi="Arial" w:cs="Arial"/>
                           <w:sz w:val="22"/>
                         </w:rPr>
-                        <w:t>{type_document}</w:t>
+                        <w:t>{</w:t>
+                      </w:r>
+                      <w:proofErr w:type="spellStart"/>
+                      <w:r>
+                        <w:rPr>
+                          <w:rFonts w:ascii="Arial" w:hAnsi="Arial" w:cs="Arial"/>
+                          <w:sz w:val="22"/>
+                        </w:rPr>
+                        <w:t>type_document</w:t>
+                      </w:r>
+                      <w:proofErr w:type="spellEnd"/>
+                      <w:r>
+                        <w:rPr>
+                          <w:rFonts w:ascii="Arial" w:hAnsi="Arial" w:cs="Arial"/>
+                          <w:sz w:val="22"/>
+                        </w:rPr>
+                        <w:t>}</w:t>
                       </w:r>
                     </w:p>
                   </w:txbxContent>
@@ -998,7 +1130,23 @@
                                 <w:rFonts w:ascii="Arial" w:hAnsi="Arial" w:cs="Arial"/>
                                 <w:sz w:val="22"/>
                               </w:rPr>
-                              <w:t>{petition_type}</w:t>
+                              <w:t>{</w:t>
+                            </w:r>
+                            <w:proofErr w:type="spellStart"/>
+                            <w:r>
+                              <w:rPr>
+                                <w:rFonts w:ascii="Arial" w:hAnsi="Arial" w:cs="Arial"/>
+                                <w:sz w:val="22"/>
+                              </w:rPr>
+                              <w:t>petition_type</w:t>
+                            </w:r>
+                            <w:proofErr w:type="spellEnd"/>
+                            <w:r>
+                              <w:rPr>
+                                <w:rFonts w:ascii="Arial" w:hAnsi="Arial" w:cs="Arial"/>
+                                <w:sz w:val="22"/>
+                              </w:rPr>
+                              <w:t>}</w:t>
                             </w:r>
                           </w:p>
                         </w:txbxContent>
@@ -1035,7 +1183,23 @@
                           <w:rFonts w:ascii="Arial" w:hAnsi="Arial" w:cs="Arial"/>
                           <w:sz w:val="22"/>
                         </w:rPr>
-                        <w:t>{petition_type}</w:t>
+                        <w:t>{</w:t>
+                      </w:r>
+                      <w:proofErr w:type="spellStart"/>
+                      <w:r>
+                        <w:rPr>
+                          <w:rFonts w:ascii="Arial" w:hAnsi="Arial" w:cs="Arial"/>
+                          <w:sz w:val="22"/>
+                        </w:rPr>
+                        <w:t>petition_type</w:t>
+                      </w:r>
+                      <w:proofErr w:type="spellEnd"/>
+                      <w:r>
+                        <w:rPr>
+                          <w:rFonts w:ascii="Arial" w:hAnsi="Arial" w:cs="Arial"/>
+                          <w:sz w:val="22"/>
+                        </w:rPr>
+                        <w:t>}</w:t>
                       </w:r>
                     </w:p>
                   </w:txbxContent>
@@ -1103,7 +1267,23 @@
                                 <w:rFonts w:ascii="Arial" w:hAnsi="Arial" w:cs="Arial"/>
                                 <w:sz w:val="22"/>
                               </w:rPr>
-                              <w:t>{petitioner_name}</w:t>
+                              <w:t>{</w:t>
+                            </w:r>
+                            <w:proofErr w:type="spellStart"/>
+                            <w:r>
+                              <w:rPr>
+                                <w:rFonts w:ascii="Arial" w:hAnsi="Arial" w:cs="Arial"/>
+                                <w:sz w:val="22"/>
+                              </w:rPr>
+                              <w:t>petitioner_name</w:t>
+                            </w:r>
+                            <w:proofErr w:type="spellEnd"/>
+                            <w:r>
+                              <w:rPr>
+                                <w:rFonts w:ascii="Arial" w:hAnsi="Arial" w:cs="Arial"/>
+                                <w:sz w:val="22"/>
+                              </w:rPr>
+                              <w:t>}</w:t>
                             </w:r>
                           </w:p>
                         </w:txbxContent>
@@ -1140,7 +1320,23 @@
                           <w:rFonts w:ascii="Arial" w:hAnsi="Arial" w:cs="Arial"/>
                           <w:sz w:val="22"/>
                         </w:rPr>
-                        <w:t>{petitioner_name}</w:t>
+                        <w:t>{</w:t>
+                      </w:r>
+                      <w:proofErr w:type="spellStart"/>
+                      <w:r>
+                        <w:rPr>
+                          <w:rFonts w:ascii="Arial" w:hAnsi="Arial" w:cs="Arial"/>
+                          <w:sz w:val="22"/>
+                        </w:rPr>
+                        <w:t>petitioner_name</w:t>
+                      </w:r>
+                      <w:proofErr w:type="spellEnd"/>
+                      <w:r>
+                        <w:rPr>
+                          <w:rFonts w:ascii="Arial" w:hAnsi="Arial" w:cs="Arial"/>
+                          <w:sz w:val="22"/>
+                        </w:rPr>
+                        <w:t>}</w:t>
                       </w:r>
                     </w:p>
                   </w:txbxContent>
@@ -1208,15 +1404,24 @@
                                 <w:rFonts w:ascii="Arial" w:hAnsi="Arial" w:cs="Arial"/>
                                 <w:sz w:val="22"/>
                               </w:rPr>
-                              <w:t>{date_</w:t>
-                            </w:r>
+                              <w:t>{</w:t>
+                            </w:r>
+                            <w:proofErr w:type="spellStart"/>
                             <w:r>
                               <w:rPr>
                                 <w:rFonts w:ascii="Arial" w:hAnsi="Arial" w:cs="Arial"/>
                                 <w:sz w:val="22"/>
                               </w:rPr>
+                              <w:t>date_</w:t>
+                            </w:r>
+                            <w:r>
+                              <w:rPr>
+                                <w:rFonts w:ascii="Arial" w:hAnsi="Arial" w:cs="Arial"/>
+                                <w:sz w:val="22"/>
+                              </w:rPr>
                               <w:t>filed</w:t>
                             </w:r>
+                            <w:proofErr w:type="spellEnd"/>
                             <w:r>
                               <w:rPr>
                                 <w:rFonts w:ascii="Arial" w:hAnsi="Arial" w:cs="Arial"/>
@@ -1259,15 +1464,24 @@
                           <w:rFonts w:ascii="Arial" w:hAnsi="Arial" w:cs="Arial"/>
                           <w:sz w:val="22"/>
                         </w:rPr>
-                        <w:t>{date_</w:t>
-                      </w:r>
+                        <w:t>{</w:t>
+                      </w:r>
+                      <w:proofErr w:type="spellStart"/>
                       <w:r>
                         <w:rPr>
                           <w:rFonts w:ascii="Arial" w:hAnsi="Arial" w:cs="Arial"/>
                           <w:sz w:val="22"/>
                         </w:rPr>
+                        <w:t>date_</w:t>
+                      </w:r>
+                      <w:r>
+                        <w:rPr>
+                          <w:rFonts w:ascii="Arial" w:hAnsi="Arial" w:cs="Arial"/>
+                          <w:sz w:val="22"/>
+                        </w:rPr>
                         <w:t>filed</w:t>
                       </w:r>
+                      <w:proofErr w:type="spellEnd"/>
                       <w:r>
                         <w:rPr>
                           <w:rFonts w:ascii="Arial" w:hAnsi="Arial" w:cs="Arial"/>
@@ -1994,7 +2208,23 @@
                                 <w:rFonts w:ascii="Arial" w:hAnsi="Arial" w:cs="Arial"/>
                                 <w:szCs w:val="28"/>
                               </w:rPr>
-                              <w:t>{issued_at}</w:t>
+                              <w:t>{</w:t>
+                            </w:r>
+                            <w:proofErr w:type="spellStart"/>
+                            <w:r>
+                              <w:rPr>
+                                <w:rFonts w:ascii="Arial" w:hAnsi="Arial" w:cs="Arial"/>
+                                <w:szCs w:val="28"/>
+                              </w:rPr>
+                              <w:t>issued_at</w:t>
+                            </w:r>
+                            <w:proofErr w:type="spellEnd"/>
+                            <w:r>
+                              <w:rPr>
+                                <w:rFonts w:ascii="Arial" w:hAnsi="Arial" w:cs="Arial"/>
+                                <w:szCs w:val="28"/>
+                              </w:rPr>
+                              <w:t>}</w:t>
                             </w:r>
                           </w:p>
                         </w:txbxContent>
@@ -2031,7 +2261,23 @@
                           <w:rFonts w:ascii="Arial" w:hAnsi="Arial" w:cs="Arial"/>
                           <w:szCs w:val="28"/>
                         </w:rPr>
-                        <w:t>{issued_at}</w:t>
+                        <w:t>{</w:t>
+                      </w:r>
+                      <w:proofErr w:type="spellStart"/>
+                      <w:r>
+                        <w:rPr>
+                          <w:rFonts w:ascii="Arial" w:hAnsi="Arial" w:cs="Arial"/>
+                          <w:szCs w:val="28"/>
+                        </w:rPr>
+                        <w:t>issued_at</w:t>
+                      </w:r>
+                      <w:proofErr w:type="spellEnd"/>
+                      <w:r>
+                        <w:rPr>
+                          <w:rFonts w:ascii="Arial" w:hAnsi="Arial" w:cs="Arial"/>
+                          <w:szCs w:val="28"/>
+                        </w:rPr>
+                        <w:t>}</w:t>
                       </w:r>
                     </w:p>
                   </w:txbxContent>
@@ -2110,15 +2356,24 @@
                                 <w:rFonts w:ascii="Arial" w:hAnsi="Arial" w:cs="Arial"/>
                                 <w:szCs w:val="28"/>
                               </w:rPr>
-                              <w:t>{month</w:t>
-                            </w:r>
+                              <w:t>{</w:t>
+                            </w:r>
+                            <w:proofErr w:type="spellStart"/>
                             <w:r>
                               <w:rPr>
                                 <w:rFonts w:ascii="Arial" w:hAnsi="Arial" w:cs="Arial"/>
                                 <w:szCs w:val="28"/>
                               </w:rPr>
+                              <w:t>month</w:t>
+                            </w:r>
+                            <w:r>
+                              <w:rPr>
+                                <w:rFonts w:ascii="Arial" w:hAnsi="Arial" w:cs="Arial"/>
+                                <w:szCs w:val="28"/>
+                              </w:rPr>
                               <w:t>year</w:t>
                             </w:r>
+                            <w:proofErr w:type="spellEnd"/>
                             <w:r>
                               <w:rPr>
                                 <w:rFonts w:ascii="Arial" w:hAnsi="Arial" w:cs="Arial"/>
@@ -2161,15 +2416,24 @@
                           <w:rFonts w:ascii="Arial" w:hAnsi="Arial" w:cs="Arial"/>
                           <w:szCs w:val="28"/>
                         </w:rPr>
-                        <w:t>{month</w:t>
-                      </w:r>
+                        <w:t>{</w:t>
+                      </w:r>
+                      <w:proofErr w:type="spellStart"/>
                       <w:r>
                         <w:rPr>
                           <w:rFonts w:ascii="Arial" w:hAnsi="Arial" w:cs="Arial"/>
                           <w:szCs w:val="28"/>
                         </w:rPr>
+                        <w:t>month</w:t>
+                      </w:r>
+                      <w:r>
+                        <w:rPr>
+                          <w:rFonts w:ascii="Arial" w:hAnsi="Arial" w:cs="Arial"/>
+                          <w:szCs w:val="28"/>
+                        </w:rPr>
                         <w:t>year</w:t>
                       </w:r>
+                      <w:proofErr w:type="spellEnd"/>
                       <w:r>
                         <w:rPr>
                           <w:rFonts w:ascii="Arial" w:hAnsi="Arial" w:cs="Arial"/>
@@ -2288,7 +2552,23 @@
                                 <w:rFonts w:ascii="Arial" w:hAnsi="Arial" w:cs="Arial"/>
                                 <w:b/>
                               </w:rPr>
-                              <w:t>{mcr}</w:t>
+                              <w:t>{</w:t>
+                            </w:r>
+                            <w:proofErr w:type="spellStart"/>
+                            <w:r>
+                              <w:rPr>
+                                <w:rFonts w:ascii="Arial" w:hAnsi="Arial" w:cs="Arial"/>
+                                <w:b/>
+                              </w:rPr>
+                              <w:t>mcr</w:t>
+                            </w:r>
+                            <w:proofErr w:type="spellEnd"/>
+                            <w:r>
+                              <w:rPr>
+                                <w:rFonts w:ascii="Arial" w:hAnsi="Arial" w:cs="Arial"/>
+                                <w:b/>
+                              </w:rPr>
+                              <w:t>}</w:t>
                             </w:r>
                           </w:p>
                         </w:txbxContent>
@@ -2325,7 +2605,23 @@
                           <w:rFonts w:ascii="Arial" w:hAnsi="Arial" w:cs="Arial"/>
                           <w:b/>
                         </w:rPr>
-                        <w:t>{mcr}</w:t>
+                        <w:t>{</w:t>
+                      </w:r>
+                      <w:proofErr w:type="spellStart"/>
+                      <w:r>
+                        <w:rPr>
+                          <w:rFonts w:ascii="Arial" w:hAnsi="Arial" w:cs="Arial"/>
+                          <w:b/>
+                        </w:rPr>
+                        <w:t>mcr</w:t>
+                      </w:r>
+                      <w:proofErr w:type="spellEnd"/>
+                      <w:r>
+                        <w:rPr>
+                          <w:rFonts w:ascii="Arial" w:hAnsi="Arial" w:cs="Arial"/>
+                          <w:b/>
+                        </w:rPr>
+                        <w:t>}</w:t>
                       </w:r>
                     </w:p>
                   </w:txbxContent>
@@ -2392,6 +2688,9 @@
       <w:pPr>
         <w:pStyle w:val="Standard"/>
         <w:jc w:val="both"/>
+        <w:rPr>
+          <w:bCs/>
+        </w:rPr>
       </w:pPr>
       <w:r>
         <w:rPr>
@@ -2449,7 +2748,7 @@
       </w:r>
       <w:r>
         <w:rPr>
-          <w:b/>
+          <w:bCs/>
           <w:i/>
           <w:szCs w:val="34"/>
         </w:rPr>
@@ -2732,7 +3031,23 @@
                                 <w:rFonts w:ascii="Arial" w:hAnsi="Arial" w:cs="Arial"/>
                                 <w:sz w:val="22"/>
                               </w:rPr>
-                              <w:t>{document_owner}</w:t>
+                              <w:t>{</w:t>
+                            </w:r>
+                            <w:proofErr w:type="spellStart"/>
+                            <w:r>
+                              <w:rPr>
+                                <w:rFonts w:ascii="Arial" w:hAnsi="Arial" w:cs="Arial"/>
+                                <w:sz w:val="22"/>
+                              </w:rPr>
+                              <w:t>document_owner</w:t>
+                            </w:r>
+                            <w:proofErr w:type="spellEnd"/>
+                            <w:r>
+                              <w:rPr>
+                                <w:rFonts w:ascii="Arial" w:hAnsi="Arial" w:cs="Arial"/>
+                                <w:sz w:val="22"/>
+                              </w:rPr>
+                              <w:t>}</w:t>
                             </w:r>
                           </w:p>
                         </w:txbxContent>
@@ -2765,7 +3080,23 @@
                           <w:rFonts w:ascii="Arial" w:hAnsi="Arial" w:cs="Arial"/>
                           <w:sz w:val="22"/>
                         </w:rPr>
-                        <w:t>{document_owner}</w:t>
+                        <w:t>{</w:t>
+                      </w:r>
+                      <w:proofErr w:type="spellStart"/>
+                      <w:r>
+                        <w:rPr>
+                          <w:rFonts w:ascii="Arial" w:hAnsi="Arial" w:cs="Arial"/>
+                          <w:sz w:val="22"/>
+                        </w:rPr>
+                        <w:t>document_owner</w:t>
+                      </w:r>
+                      <w:proofErr w:type="spellEnd"/>
+                      <w:r>
+                        <w:rPr>
+                          <w:rFonts w:ascii="Arial" w:hAnsi="Arial" w:cs="Arial"/>
+                          <w:sz w:val="22"/>
+                        </w:rPr>
+                        <w:t>}</w:t>
                       </w:r>
                     </w:p>
                   </w:txbxContent>
@@ -2834,7 +3165,23 @@
                                 <w:rFonts w:ascii="Arial" w:hAnsi="Arial" w:cs="Arial"/>
                                 <w:szCs w:val="28"/>
                               </w:rPr>
-                              <w:t>{petition_type}</w:t>
+                              <w:t>{</w:t>
+                            </w:r>
+                            <w:proofErr w:type="spellStart"/>
+                            <w:r>
+                              <w:rPr>
+                                <w:rFonts w:ascii="Arial" w:hAnsi="Arial" w:cs="Arial"/>
+                                <w:szCs w:val="28"/>
+                              </w:rPr>
+                              <w:t>petition_type</w:t>
+                            </w:r>
+                            <w:proofErr w:type="spellEnd"/>
+                            <w:r>
+                              <w:rPr>
+                                <w:rFonts w:ascii="Arial" w:hAnsi="Arial" w:cs="Arial"/>
+                                <w:szCs w:val="28"/>
+                              </w:rPr>
+                              <w:t>}</w:t>
                             </w:r>
                           </w:p>
                         </w:txbxContent>
@@ -2871,7 +3218,23 @@
                           <w:rFonts w:ascii="Arial" w:hAnsi="Arial" w:cs="Arial"/>
                           <w:szCs w:val="28"/>
                         </w:rPr>
-                        <w:t>{petition_type}</w:t>
+                        <w:t>{</w:t>
+                      </w:r>
+                      <w:proofErr w:type="spellStart"/>
+                      <w:r>
+                        <w:rPr>
+                          <w:rFonts w:ascii="Arial" w:hAnsi="Arial" w:cs="Arial"/>
+                          <w:szCs w:val="28"/>
+                        </w:rPr>
+                        <w:t>petition_type</w:t>
+                      </w:r>
+                      <w:proofErr w:type="spellEnd"/>
+                      <w:r>
+                        <w:rPr>
+                          <w:rFonts w:ascii="Arial" w:hAnsi="Arial" w:cs="Arial"/>
+                          <w:szCs w:val="28"/>
+                        </w:rPr>
+                        <w:t>}</w:t>
                       </w:r>
                     </w:p>
                   </w:txbxContent>
@@ -2940,7 +3303,23 @@
                                 <w:rFonts w:ascii="Arial" w:hAnsi="Arial" w:cs="Arial"/>
                                 <w:szCs w:val="28"/>
                               </w:rPr>
-                              <w:t>{type_document}</w:t>
+                              <w:t>{</w:t>
+                            </w:r>
+                            <w:proofErr w:type="spellStart"/>
+                            <w:r>
+                              <w:rPr>
+                                <w:rFonts w:ascii="Arial" w:hAnsi="Arial" w:cs="Arial"/>
+                                <w:szCs w:val="28"/>
+                              </w:rPr>
+                              <w:t>type_document</w:t>
+                            </w:r>
+                            <w:proofErr w:type="spellEnd"/>
+                            <w:r>
+                              <w:rPr>
+                                <w:rFonts w:ascii="Arial" w:hAnsi="Arial" w:cs="Arial"/>
+                                <w:szCs w:val="28"/>
+                              </w:rPr>
+                              <w:t>}</w:t>
                             </w:r>
                           </w:p>
                         </w:txbxContent>
@@ -2977,7 +3356,23 @@
                           <w:rFonts w:ascii="Arial" w:hAnsi="Arial" w:cs="Arial"/>
                           <w:szCs w:val="28"/>
                         </w:rPr>
-                        <w:t>{type_document}</w:t>
+                        <w:t>{</w:t>
+                      </w:r>
+                      <w:proofErr w:type="spellStart"/>
+                      <w:r>
+                        <w:rPr>
+                          <w:rFonts w:ascii="Arial" w:hAnsi="Arial" w:cs="Arial"/>
+                          <w:szCs w:val="28"/>
+                        </w:rPr>
+                        <w:t>type_document</w:t>
+                      </w:r>
+                      <w:proofErr w:type="spellEnd"/>
+                      <w:r>
+                        <w:rPr>
+                          <w:rFonts w:ascii="Arial" w:hAnsi="Arial" w:cs="Arial"/>
+                          <w:szCs w:val="28"/>
+                        </w:rPr>
+                        <w:t>}</w:t>
                       </w:r>
                     </w:p>
                   </w:txbxContent>
@@ -3046,7 +3441,23 @@
                                 <w:rFonts w:ascii="Arial" w:hAnsi="Arial" w:cs="Arial"/>
                                 <w:sz w:val="22"/>
                               </w:rPr>
-                              <w:t>{petitioner_name}</w:t>
+                              <w:t>{</w:t>
+                            </w:r>
+                            <w:proofErr w:type="spellStart"/>
+                            <w:r>
+                              <w:rPr>
+                                <w:rFonts w:ascii="Arial" w:hAnsi="Arial" w:cs="Arial"/>
+                                <w:sz w:val="22"/>
+                              </w:rPr>
+                              <w:t>petitioner_name</w:t>
+                            </w:r>
+                            <w:proofErr w:type="spellEnd"/>
+                            <w:r>
+                              <w:rPr>
+                                <w:rFonts w:ascii="Arial" w:hAnsi="Arial" w:cs="Arial"/>
+                                <w:sz w:val="22"/>
+                              </w:rPr>
+                              <w:t>}</w:t>
                             </w:r>
                           </w:p>
                         </w:txbxContent>
@@ -3083,7 +3494,23 @@
                           <w:rFonts w:ascii="Arial" w:hAnsi="Arial" w:cs="Arial"/>
                           <w:sz w:val="22"/>
                         </w:rPr>
-                        <w:t>{petitioner_name}</w:t>
+                        <w:t>{</w:t>
+                      </w:r>
+                      <w:proofErr w:type="spellStart"/>
+                      <w:r>
+                        <w:rPr>
+                          <w:rFonts w:ascii="Arial" w:hAnsi="Arial" w:cs="Arial"/>
+                          <w:sz w:val="22"/>
+                        </w:rPr>
+                        <w:t>petitioner_name</w:t>
+                      </w:r>
+                      <w:proofErr w:type="spellEnd"/>
+                      <w:r>
+                        <w:rPr>
+                          <w:rFonts w:ascii="Arial" w:hAnsi="Arial" w:cs="Arial"/>
+                          <w:sz w:val="22"/>
+                        </w:rPr>
+                        <w:t>}</w:t>
                       </w:r>
                     </w:p>
                   </w:txbxContent>
@@ -3443,7 +3870,49 @@
           <w:szCs w:val="34"/>
         </w:rPr>
         <w:tab/>
-        <w:t>Any person having knowledge and/or claiming interest or may be adversely affected by  said petition may within ten (10) calendar days file his written opposition with this Office.</w:t>
+        <w:t xml:space="preserve">Any </w:t>
+      </w:r>
+      <w:proofErr w:type="gramStart"/>
+      <w:r>
+        <w:rPr>
+          <w:szCs w:val="34"/>
+        </w:rPr>
+        <w:t>person having</w:t>
+      </w:r>
+      <w:proofErr w:type="gramEnd"/>
+      <w:r>
+        <w:rPr>
+          <w:szCs w:val="34"/>
+        </w:rPr>
+        <w:t xml:space="preserve"> knowledge and/</w:t>
+      </w:r>
+      <w:proofErr w:type="gramStart"/>
+      <w:r>
+        <w:rPr>
+          <w:szCs w:val="34"/>
+        </w:rPr>
+        <w:t>or claiming</w:t>
+      </w:r>
+      <w:proofErr w:type="gramEnd"/>
+      <w:r>
+        <w:rPr>
+          <w:szCs w:val="34"/>
+        </w:rPr>
+        <w:t xml:space="preserve"> interest or may be adversely affected </w:t>
+      </w:r>
+      <w:proofErr w:type="gramStart"/>
+      <w:r>
+        <w:rPr>
+          <w:szCs w:val="34"/>
+        </w:rPr>
+        <w:t>by  said</w:t>
+      </w:r>
+      <w:proofErr w:type="gramEnd"/>
+      <w:r>
+        <w:rPr>
+          <w:szCs w:val="34"/>
+        </w:rPr>
+        <w:t xml:space="preserve"> petition may within ten (10) calendar days file his written opposition with this Office.</w:t>
       </w:r>
     </w:p>
     <w:p>
@@ -3528,7 +3997,23 @@
                                 <w:rFonts w:ascii="Arial" w:hAnsi="Arial" w:cs="Arial"/>
                                 <w:bCs/>
                               </w:rPr>
-                              <w:t>{date_notice}</w:t>
+                              <w:t>{</w:t>
+                            </w:r>
+                            <w:proofErr w:type="spellStart"/>
+                            <w:r>
+                              <w:rPr>
+                                <w:rFonts w:ascii="Arial" w:hAnsi="Arial" w:cs="Arial"/>
+                                <w:bCs/>
+                              </w:rPr>
+                              <w:t>date_notice</w:t>
+                            </w:r>
+                            <w:proofErr w:type="spellEnd"/>
+                            <w:r>
+                              <w:rPr>
+                                <w:rFonts w:ascii="Arial" w:hAnsi="Arial" w:cs="Arial"/>
+                                <w:bCs/>
+                              </w:rPr>
+                              <w:t>}</w:t>
                             </w:r>
                           </w:p>
                         </w:txbxContent>
@@ -3565,7 +4050,23 @@
                           <w:rFonts w:ascii="Arial" w:hAnsi="Arial" w:cs="Arial"/>
                           <w:bCs/>
                         </w:rPr>
-                        <w:t>{date_notice}</w:t>
+                        <w:t>{</w:t>
+                      </w:r>
+                      <w:proofErr w:type="spellStart"/>
+                      <w:r>
+                        <w:rPr>
+                          <w:rFonts w:ascii="Arial" w:hAnsi="Arial" w:cs="Arial"/>
+                          <w:bCs/>
+                        </w:rPr>
+                        <w:t>date_notice</w:t>
+                      </w:r>
+                      <w:proofErr w:type="spellEnd"/>
+                      <w:r>
+                        <w:rPr>
+                          <w:rFonts w:ascii="Arial" w:hAnsi="Arial" w:cs="Arial"/>
+                          <w:bCs/>
+                        </w:rPr>
+                        <w:t>}</w:t>
                       </w:r>
                     </w:p>
                   </w:txbxContent>
@@ -3699,7 +4200,23 @@
                                 <w:rFonts w:ascii="Arial" w:hAnsi="Arial" w:cs="Arial"/>
                                 <w:b/>
                               </w:rPr>
-                              <w:t>{mcr}</w:t>
+                              <w:t>{</w:t>
+                            </w:r>
+                            <w:proofErr w:type="spellStart"/>
+                            <w:r>
+                              <w:rPr>
+                                <w:rFonts w:ascii="Arial" w:hAnsi="Arial" w:cs="Arial"/>
+                                <w:b/>
+                              </w:rPr>
+                              <w:t>mcr</w:t>
+                            </w:r>
+                            <w:proofErr w:type="spellEnd"/>
+                            <w:r>
+                              <w:rPr>
+                                <w:rFonts w:ascii="Arial" w:hAnsi="Arial" w:cs="Arial"/>
+                                <w:b/>
+                              </w:rPr>
+                              <w:t>}</w:t>
                             </w:r>
                           </w:p>
                         </w:txbxContent>
@@ -3736,7 +4253,23 @@
                           <w:rFonts w:ascii="Arial" w:hAnsi="Arial" w:cs="Arial"/>
                           <w:b/>
                         </w:rPr>
-                        <w:t>{mcr}</w:t>
+                        <w:t>{</w:t>
+                      </w:r>
+                      <w:proofErr w:type="spellStart"/>
+                      <w:r>
+                        <w:rPr>
+                          <w:rFonts w:ascii="Arial" w:hAnsi="Arial" w:cs="Arial"/>
+                          <w:b/>
+                        </w:rPr>
+                        <w:t>mcr</w:t>
+                      </w:r>
+                      <w:proofErr w:type="spellEnd"/>
+                      <w:r>
+                        <w:rPr>
+                          <w:rFonts w:ascii="Arial" w:hAnsi="Arial" w:cs="Arial"/>
+                          <w:b/>
+                        </w:rPr>
+                        <w:t>}</w:t>
                       </w:r>
                     </w:p>
                   </w:txbxContent>
@@ -3830,6 +4363,9 @@
       <w:pPr>
         <w:pStyle w:val="Standard"/>
         <w:jc w:val="both"/>
+        <w:rPr>
+          <w:bCs/>
+        </w:rPr>
       </w:pPr>
       <w:r>
         <w:rPr>
@@ -3881,7 +4417,7 @@
       </w:r>
       <w:r>
         <w:rPr>
-          <w:b/>
+          <w:bCs/>
           <w:i/>
           <w:szCs w:val="34"/>
         </w:rPr>
@@ -3889,7 +4425,7 @@
       </w:r>
       <w:r>
         <w:rPr>
-          <w:b/>
+          <w:bCs/>
           <w:i/>
           <w:szCs w:val="34"/>
         </w:rPr>

</xml_diff>